<commit_message>
reparando la base de datos
</commit_message>
<xml_diff>
--- a/documentation/Informe tecnico Museion.docx
+++ b/documentation/Informe tecnico Museion.docx
@@ -30,8 +30,17 @@
           <w:rFonts w:ascii="Arial" w:hAnsi="Arial" w:cs="Arial"/>
           <w:lang w:val="es-MX"/>
         </w:rPr>
-        <w:t xml:space="preserve"> Museion</w:t>
-      </w:r>
+        <w:t xml:space="preserve"> </w:t>
+      </w:r>
+      <w:proofErr w:type="spellStart"/>
+      <w:r>
+        <w:rPr>
+          <w:rFonts w:ascii="Arial" w:hAnsi="Arial" w:cs="Arial"/>
+          <w:lang w:val="es-MX"/>
+        </w:rPr>
+        <w:t>Museion</w:t>
+      </w:r>
+      <w:proofErr w:type="spellEnd"/>
     </w:p>
     <w:p>
       <w:pPr>
@@ -1539,7 +1548,87 @@
           <w:rFonts w:cs="Arial"/>
           <w:lang w:val="es-MX"/>
         </w:rPr>
-        <w:t>lar este nuevo proyecto en laravel se requiere tener instalados composer, nodejs, postgres y xampp.</w:t>
+        <w:t xml:space="preserve">lar este nuevo proyecto en </w:t>
+      </w:r>
+      <w:proofErr w:type="spellStart"/>
+      <w:r>
+        <w:rPr>
+          <w:rFonts w:cs="Arial"/>
+          <w:lang w:val="es-MX"/>
+        </w:rPr>
+        <w:t>laravel</w:t>
+      </w:r>
+      <w:proofErr w:type="spellEnd"/>
+      <w:r>
+        <w:rPr>
+          <w:rFonts w:cs="Arial"/>
+          <w:lang w:val="es-MX"/>
+        </w:rPr>
+        <w:t xml:space="preserve"> se requiere tener instalados </w:t>
+      </w:r>
+      <w:proofErr w:type="spellStart"/>
+      <w:r>
+        <w:rPr>
+          <w:rFonts w:cs="Arial"/>
+          <w:lang w:val="es-MX"/>
+        </w:rPr>
+        <w:t>composer</w:t>
+      </w:r>
+      <w:proofErr w:type="spellEnd"/>
+      <w:r>
+        <w:rPr>
+          <w:rFonts w:cs="Arial"/>
+          <w:lang w:val="es-MX"/>
+        </w:rPr>
+        <w:t xml:space="preserve">, </w:t>
+      </w:r>
+      <w:proofErr w:type="spellStart"/>
+      <w:r>
+        <w:rPr>
+          <w:rFonts w:cs="Arial"/>
+          <w:lang w:val="es-MX"/>
+        </w:rPr>
+        <w:t>nodejs</w:t>
+      </w:r>
+      <w:proofErr w:type="spellEnd"/>
+      <w:r>
+        <w:rPr>
+          <w:rFonts w:cs="Arial"/>
+          <w:lang w:val="es-MX"/>
+        </w:rPr>
+        <w:t xml:space="preserve">, </w:t>
+      </w:r>
+      <w:proofErr w:type="spellStart"/>
+      <w:r>
+        <w:rPr>
+          <w:rFonts w:cs="Arial"/>
+          <w:lang w:val="es-MX"/>
+        </w:rPr>
+        <w:t>postgres</w:t>
+      </w:r>
+      <w:proofErr w:type="spellEnd"/>
+      <w:r>
+        <w:rPr>
+          <w:rFonts w:cs="Arial"/>
+          <w:lang w:val="es-MX"/>
+        </w:rPr>
+        <w:t xml:space="preserve"> y </w:t>
+      </w:r>
+      <w:proofErr w:type="spellStart"/>
+      <w:r>
+        <w:rPr>
+          <w:rFonts w:cs="Arial"/>
+          <w:lang w:val="es-MX"/>
+        </w:rPr>
+        <w:t>xampp</w:t>
+      </w:r>
+      <w:proofErr w:type="spellEnd"/>
+      <w:r>
+        <w:rPr>
+          <w:rFonts w:cs="Arial"/>
+          <w:lang w:val="es-MX"/>
+        </w:rPr>
+        <w:t>.</w:t>
       </w:r>
     </w:p>
     <w:p>
@@ -1653,7 +1742,21 @@
         <w:rPr>
           <w:rFonts w:cs="Arial"/>
         </w:rPr>
-        <w:t xml:space="preserve"> Version de PHP</w:t>
+        <w:t xml:space="preserve"> </w:t>
+      </w:r>
+      <w:proofErr w:type="spellStart"/>
+      <w:r>
+        <w:rPr>
+          <w:rFonts w:cs="Arial"/>
+        </w:rPr>
+        <w:t>Version</w:t>
+      </w:r>
+      <w:proofErr w:type="spellEnd"/>
+      <w:r>
+        <w:rPr>
+          <w:rFonts w:cs="Arial"/>
+        </w:rPr>
+        <w:t xml:space="preserve"> de PHP</w:t>
       </w:r>
       <w:bookmarkEnd w:id="2"/>
     </w:p>
@@ -1760,9 +1863,17 @@
         <w:rPr>
           <w:rFonts w:cs="Arial"/>
         </w:rPr>
-        <w:t xml:space="preserve"> Versión de Composer</w:t>
+        <w:t xml:space="preserve"> Versión de </w:t>
+      </w:r>
+      <w:proofErr w:type="spellStart"/>
+      <w:r>
+        <w:rPr>
+          <w:rFonts w:cs="Arial"/>
+        </w:rPr>
+        <w:t>Composer</w:t>
       </w:r>
       <w:bookmarkEnd w:id="3"/>
+      <w:proofErr w:type="spellEnd"/>
     </w:p>
     <w:p>
       <w:pPr>
@@ -1866,9 +1977,17 @@
         <w:rPr>
           <w:rFonts w:cs="Arial"/>
         </w:rPr>
-        <w:t xml:space="preserve"> interfaz de postgres</w:t>
+        <w:t xml:space="preserve"> interfaz de </w:t>
+      </w:r>
+      <w:proofErr w:type="spellStart"/>
+      <w:r>
+        <w:rPr>
+          <w:rFonts w:cs="Arial"/>
+        </w:rPr>
+        <w:t>postgres</w:t>
       </w:r>
       <w:bookmarkEnd w:id="4"/>
+      <w:proofErr w:type="spellEnd"/>
     </w:p>
     <w:p>
       <w:pPr>
@@ -1933,8 +2052,86 @@
         <w:rPr>
           <w:rFonts w:cs="Arial"/>
         </w:rPr>
-        <w:t>Se instaló laravel por medio del comando composer créate-project laravel/laravel museion</w:t>
-      </w:r>
+        <w:t xml:space="preserve">Se instaló </w:t>
+      </w:r>
+      <w:proofErr w:type="spellStart"/>
+      <w:r>
+        <w:rPr>
+          <w:rFonts w:cs="Arial"/>
+        </w:rPr>
+        <w:t>laravel</w:t>
+      </w:r>
+      <w:proofErr w:type="spellEnd"/>
+      <w:r>
+        <w:rPr>
+          <w:rFonts w:cs="Arial"/>
+        </w:rPr>
+        <w:t xml:space="preserve"> por medio del comando </w:t>
+      </w:r>
+      <w:proofErr w:type="spellStart"/>
+      <w:r>
+        <w:rPr>
+          <w:rFonts w:cs="Arial"/>
+        </w:rPr>
+        <w:t>composer</w:t>
+      </w:r>
+      <w:proofErr w:type="spellEnd"/>
+      <w:r>
+        <w:rPr>
+          <w:rFonts w:cs="Arial"/>
+        </w:rPr>
+        <w:t xml:space="preserve"> créate-</w:t>
+      </w:r>
+      <w:proofErr w:type="spellStart"/>
+      <w:r>
+        <w:rPr>
+          <w:rFonts w:cs="Arial"/>
+        </w:rPr>
+        <w:t>project</w:t>
+      </w:r>
+      <w:proofErr w:type="spellEnd"/>
+      <w:r>
+        <w:rPr>
+          <w:rFonts w:cs="Arial"/>
+        </w:rPr>
+        <w:t xml:space="preserve"> </w:t>
+      </w:r>
+      <w:proofErr w:type="spellStart"/>
+      <w:r>
+        <w:rPr>
+          <w:rFonts w:cs="Arial"/>
+        </w:rPr>
+        <w:t>laravel</w:t>
+      </w:r>
+      <w:proofErr w:type="spellEnd"/>
+      <w:r>
+        <w:rPr>
+          <w:rFonts w:cs="Arial"/>
+        </w:rPr>
+        <w:t>/</w:t>
+      </w:r>
+      <w:proofErr w:type="spellStart"/>
+      <w:r>
+        <w:rPr>
+          <w:rFonts w:cs="Arial"/>
+        </w:rPr>
+        <w:t>laravel</w:t>
+      </w:r>
+      <w:proofErr w:type="spellEnd"/>
+      <w:r>
+        <w:rPr>
+          <w:rFonts w:cs="Arial"/>
+        </w:rPr>
+        <w:t xml:space="preserve"> </w:t>
+      </w:r>
+      <w:proofErr w:type="spellStart"/>
+      <w:r>
+        <w:rPr>
+          <w:rFonts w:cs="Arial"/>
+        </w:rPr>
+        <w:t>museion</w:t>
+      </w:r>
+      <w:proofErr w:type="spellEnd"/>
     </w:p>
     <w:p>
       <w:pPr>
@@ -2115,7 +2312,21 @@
         <w:rPr>
           <w:rFonts w:cs="Arial"/>
         </w:rPr>
-        <w:t xml:space="preserve"> postgres dentro del archivo php.ini. Este archivo se puede hallar dentro de la carpeta que está especificada en las variables de entorno. </w:t>
+        <w:t xml:space="preserve"> </w:t>
+      </w:r>
+      <w:proofErr w:type="spellStart"/>
+      <w:r>
+        <w:rPr>
+          <w:rFonts w:cs="Arial"/>
+        </w:rPr>
+        <w:t>postgres</w:t>
+      </w:r>
+      <w:proofErr w:type="spellEnd"/>
+      <w:r>
+        <w:rPr>
+          <w:rFonts w:cs="Arial"/>
+        </w:rPr>
+        <w:t xml:space="preserve"> dentro del archivo php.ini. Este archivo se puede hallar dentro de la carpeta que está especificada en las variables de entorno. </w:t>
       </w:r>
     </w:p>
     <w:p>
@@ -2139,16 +2350,9 @@
           <w:i/>
           <w:iCs/>
         </w:rPr>
-        <w:t xml:space="preserve">extensión=pdo_pgsql </w:t>
-      </w:r>
-      <w:r>
-        <w:rPr>
-          <w:rFonts w:cs="Arial"/>
-          <w:bCs/>
-          <w:iCs/>
-        </w:rPr>
-        <w:t xml:space="preserve">y </w:t>
-      </w:r>
+        <w:t>extensión=</w:t>
+      </w:r>
+      <w:proofErr w:type="spellStart"/>
       <w:r>
         <w:rPr>
           <w:rFonts w:cs="Arial"/>
@@ -2157,13 +2361,72 @@
           <w:i/>
           <w:iCs/>
         </w:rPr>
-        <w:t xml:space="preserve">extensión=pgsql, </w:t>
-      </w:r>
-      <w:r>
-        <w:rPr>
-          <w:rFonts w:cs="Arial"/>
-        </w:rPr>
-        <w:t xml:space="preserve"> se eliminaron los “;” que debe tener al inicio para que el sistema lo detecte como usable.  </w:t>
+        <w:t>pdo_pgsql</w:t>
+      </w:r>
+      <w:proofErr w:type="spellEnd"/>
+      <w:r>
+        <w:rPr>
+          <w:rFonts w:cs="Arial"/>
+          <w:b/>
+          <w:bCs/>
+          <w:i/>
+          <w:iCs/>
+        </w:rPr>
+        <w:t xml:space="preserve"> </w:t>
+      </w:r>
+      <w:r>
+        <w:rPr>
+          <w:rFonts w:cs="Arial"/>
+          <w:bCs/>
+          <w:iCs/>
+        </w:rPr>
+        <w:t xml:space="preserve">y </w:t>
+      </w:r>
+      <w:r>
+        <w:rPr>
+          <w:rFonts w:cs="Arial"/>
+          <w:b/>
+          <w:bCs/>
+          <w:i/>
+          <w:iCs/>
+        </w:rPr>
+        <w:t>extensión=</w:t>
+      </w:r>
+      <w:proofErr w:type="spellStart"/>
+      <w:proofErr w:type="gramStart"/>
+      <w:r>
+        <w:rPr>
+          <w:rFonts w:cs="Arial"/>
+          <w:b/>
+          <w:bCs/>
+          <w:i/>
+          <w:iCs/>
+        </w:rPr>
+        <w:t>pgsql</w:t>
+      </w:r>
+      <w:proofErr w:type="spellEnd"/>
+      <w:r>
+        <w:rPr>
+          <w:rFonts w:cs="Arial"/>
+          <w:b/>
+          <w:bCs/>
+          <w:i/>
+          <w:iCs/>
+        </w:rPr>
+        <w:t xml:space="preserve">, </w:t>
+      </w:r>
+      <w:r>
+        <w:rPr>
+          <w:rFonts w:cs="Arial"/>
+        </w:rPr>
+        <w:t xml:space="preserve"> se</w:t>
+      </w:r>
+      <w:proofErr w:type="gramEnd"/>
+      <w:r>
+        <w:rPr>
+          <w:rFonts w:cs="Arial"/>
+        </w:rPr>
+        <w:t xml:space="preserve"> eliminaron los “;” que debe tener al inicio para que el sistema lo detecte como usable.  </w:t>
       </w:r>
     </w:p>
     <w:p>
@@ -2285,13 +2548,29 @@
         </w:rPr>
       </w:pPr>
       <w:bookmarkStart w:id="10" w:name="_Toc120339883"/>
-      <w:r>
-        <w:rPr>
-          <w:rFonts w:cs="Arial"/>
-        </w:rPr>
-        <w:t>Env en laravel</w:t>
+      <w:proofErr w:type="spellStart"/>
+      <w:r>
+        <w:rPr>
+          <w:rFonts w:cs="Arial"/>
+        </w:rPr>
+        <w:t>Env</w:t>
+      </w:r>
+      <w:proofErr w:type="spellEnd"/>
+      <w:r>
+        <w:rPr>
+          <w:rFonts w:cs="Arial"/>
+        </w:rPr>
+        <w:t xml:space="preserve"> en </w:t>
+      </w:r>
+      <w:proofErr w:type="spellStart"/>
+      <w:r>
+        <w:rPr>
+          <w:rFonts w:cs="Arial"/>
+        </w:rPr>
+        <w:t>laravel</w:t>
       </w:r>
       <w:bookmarkEnd w:id="10"/>
+      <w:proofErr w:type="spellEnd"/>
       <w:r>
         <w:rPr>
           <w:rFonts w:cs="Arial"/>
@@ -2316,13 +2595,55 @@
         <w:rPr>
           <w:rFonts w:cs="Arial"/>
         </w:rPr>
-        <w:t>Dentro del archivo .Env  Ubicado en el proyecto instalado se cambian las variables de base de datos</w:t>
-      </w:r>
-      <w:r>
-        <w:rPr>
-          <w:rFonts w:cs="Arial"/>
-        </w:rPr>
-        <w:t xml:space="preserve"> asi </w:t>
+        <w:t xml:space="preserve">Dentro del </w:t>
+      </w:r>
+      <w:r>
+        <w:rPr>
+          <w:rFonts w:cs="Arial"/>
+        </w:rPr>
+        <w:t xml:space="preserve">archivo. </w:t>
+      </w:r>
+      <w:proofErr w:type="spellStart"/>
+      <w:proofErr w:type="gramStart"/>
+      <w:r>
+        <w:rPr>
+          <w:rFonts w:cs="Arial"/>
+        </w:rPr>
+        <w:t>Env</w:t>
+      </w:r>
+      <w:proofErr w:type="spellEnd"/>
+      <w:r>
+        <w:rPr>
+          <w:rFonts w:cs="Arial"/>
+        </w:rPr>
+        <w:t xml:space="preserve">  Ubicado</w:t>
+      </w:r>
+      <w:proofErr w:type="gramEnd"/>
+      <w:r>
+        <w:rPr>
+          <w:rFonts w:cs="Arial"/>
+        </w:rPr>
+        <w:t xml:space="preserve"> en el proyecto instalado se cambian las variables de base de datos</w:t>
+      </w:r>
+      <w:r>
+        <w:rPr>
+          <w:rFonts w:cs="Arial"/>
+        </w:rPr>
+        <w:t xml:space="preserve"> </w:t>
+      </w:r>
+      <w:proofErr w:type="spellStart"/>
+      <w:r>
+        <w:rPr>
+          <w:rFonts w:cs="Arial"/>
+        </w:rPr>
+        <w:t>asi</w:t>
+      </w:r>
+      <w:proofErr w:type="spellEnd"/>
+      <w:r>
+        <w:rPr>
+          <w:rFonts w:cs="Arial"/>
+        </w:rPr>
+        <w:t xml:space="preserve"> </w:t>
       </w:r>
     </w:p>
     <w:p>
@@ -2339,8 +2660,20 @@
           <w:i/>
           <w:iCs/>
         </w:rPr>
-        <w:t>DB_CONNECTION= pgsql</w:t>
-      </w:r>
+        <w:t xml:space="preserve">DB_CONNECTION= </w:t>
+      </w:r>
+      <w:proofErr w:type="spellStart"/>
+      <w:r>
+        <w:rPr>
+          <w:rFonts w:cs="Arial"/>
+          <w:b/>
+          <w:bCs/>
+          <w:i/>
+          <w:iCs/>
+        </w:rPr>
+        <w:t>pgsql</w:t>
+      </w:r>
+      <w:proofErr w:type="spellEnd"/>
       <w:r>
         <w:rPr>
           <w:rFonts w:cs="Arial"/>
@@ -2351,7 +2684,63 @@
         <w:rPr>
           <w:rFonts w:cs="Arial"/>
         </w:rPr>
-        <w:t>Esta linea hace referencia al tipo de base de datos que se utiliza en el proyecto, puede ser mysql, pgsql, sqlite o cualquier otro motor de base de datos.</w:t>
+        <w:t xml:space="preserve">Esta </w:t>
+      </w:r>
+      <w:proofErr w:type="spellStart"/>
+      <w:r>
+        <w:rPr>
+          <w:rFonts w:cs="Arial"/>
+        </w:rPr>
+        <w:t>linea</w:t>
+      </w:r>
+      <w:proofErr w:type="spellEnd"/>
+      <w:r>
+        <w:rPr>
+          <w:rFonts w:cs="Arial"/>
+        </w:rPr>
+        <w:t xml:space="preserve"> hace referencia al tipo de base de datos que se utiliza en el proyecto, puede ser </w:t>
+      </w:r>
+      <w:proofErr w:type="spellStart"/>
+      <w:r>
+        <w:rPr>
+          <w:rFonts w:cs="Arial"/>
+        </w:rPr>
+        <w:t>mysql</w:t>
+      </w:r>
+      <w:proofErr w:type="spellEnd"/>
+      <w:r>
+        <w:rPr>
+          <w:rFonts w:cs="Arial"/>
+        </w:rPr>
+        <w:t xml:space="preserve">, </w:t>
+      </w:r>
+      <w:proofErr w:type="spellStart"/>
+      <w:r>
+        <w:rPr>
+          <w:rFonts w:cs="Arial"/>
+        </w:rPr>
+        <w:t>pgsql</w:t>
+      </w:r>
+      <w:proofErr w:type="spellEnd"/>
+      <w:r>
+        <w:rPr>
+          <w:rFonts w:cs="Arial"/>
+        </w:rPr>
+        <w:t xml:space="preserve">, </w:t>
+      </w:r>
+      <w:proofErr w:type="spellStart"/>
+      <w:r>
+        <w:rPr>
+          <w:rFonts w:cs="Arial"/>
+        </w:rPr>
+        <w:t>sqlite</w:t>
+      </w:r>
+      <w:proofErr w:type="spellEnd"/>
+      <w:r>
+        <w:rPr>
+          <w:rFonts w:cs="Arial"/>
+        </w:rPr>
+        <w:t xml:space="preserve"> o cualquier otro motor de base de datos.</w:t>
       </w:r>
     </w:p>
     <w:p>
@@ -2416,7 +2805,25 @@
           <w:b/>
           <w:i/>
         </w:rPr>
-        <w:t xml:space="preserve">DB_DATABASE= museion </w:t>
+        <w:t xml:space="preserve">DB_DATABASE= </w:t>
+      </w:r>
+      <w:proofErr w:type="spellStart"/>
+      <w:r>
+        <w:rPr>
+          <w:rFonts w:cs="Arial"/>
+          <w:b/>
+          <w:i/>
+        </w:rPr>
+        <w:t>museion</w:t>
+      </w:r>
+      <w:proofErr w:type="spellEnd"/>
+      <w:r>
+        <w:rPr>
+          <w:rFonts w:cs="Arial"/>
+          <w:b/>
+          <w:i/>
+        </w:rPr>
+        <w:t xml:space="preserve"> </w:t>
       </w:r>
       <w:r>
         <w:rPr>
@@ -2449,7 +2856,26 @@
           <w:b/>
           <w:i/>
         </w:rPr>
-        <w:t xml:space="preserve">DB_USERNAME=postgres, </w:t>
+        <w:t>DB_USERNAME=</w:t>
+      </w:r>
+      <w:proofErr w:type="spellStart"/>
+      <w:proofErr w:type="gramStart"/>
+      <w:r>
+        <w:rPr>
+          <w:rFonts w:cs="Arial"/>
+          <w:b/>
+          <w:i/>
+        </w:rPr>
+        <w:t>postgres</w:t>
+      </w:r>
+      <w:proofErr w:type="spellEnd"/>
+      <w:r>
+        <w:rPr>
+          <w:rFonts w:cs="Arial"/>
+          <w:b/>
+          <w:i/>
+        </w:rPr>
+        <w:t xml:space="preserve">, </w:t>
       </w:r>
       <w:r>
         <w:rPr>
@@ -2457,7 +2883,16 @@
           <w:bCs/>
           <w:iCs/>
         </w:rPr>
-        <w:t xml:space="preserve"> EN esta línea se ingresa el nombre del usuario de la base de datos </w:t>
+        <w:t xml:space="preserve"> EN</w:t>
+      </w:r>
+      <w:proofErr w:type="gramEnd"/>
+      <w:r>
+        <w:rPr>
+          <w:rFonts w:cs="Arial"/>
+          <w:bCs/>
+          <w:iCs/>
+        </w:rPr>
+        <w:t xml:space="preserve"> esta línea se ingresa el nombre del usuario de la base de datos </w:t>
       </w:r>
     </w:p>
     <w:p>
@@ -2585,7 +3020,21 @@
         <w:rPr>
           <w:rFonts w:cs="Arial"/>
         </w:rPr>
-        <w:t xml:space="preserve"> .env conexión a base de datos</w:t>
+        <w:t xml:space="preserve"> .</w:t>
+      </w:r>
+      <w:proofErr w:type="spellStart"/>
+      <w:r>
+        <w:rPr>
+          <w:rFonts w:cs="Arial"/>
+        </w:rPr>
+        <w:t>env</w:t>
+      </w:r>
+      <w:proofErr w:type="spellEnd"/>
+      <w:r>
+        <w:rPr>
+          <w:rFonts w:cs="Arial"/>
+        </w:rPr>
+        <w:t xml:space="preserve"> conexión a base de datos</w:t>
       </w:r>
       <w:bookmarkEnd w:id="11"/>
     </w:p>
@@ -2624,9 +3073,31 @@
           <w:rFonts w:cs="Arial"/>
         </w:rPr>
         <w:lastRenderedPageBreak/>
-        <w:t>Configurar database.php en directorio config</w:t>
+        <w:t xml:space="preserve">Configurar </w:t>
+      </w:r>
+      <w:proofErr w:type="spellStart"/>
+      <w:r>
+        <w:rPr>
+          <w:rFonts w:cs="Arial"/>
+        </w:rPr>
+        <w:t>database.php</w:t>
+      </w:r>
+      <w:proofErr w:type="spellEnd"/>
+      <w:r>
+        <w:rPr>
+          <w:rFonts w:cs="Arial"/>
+        </w:rPr>
+        <w:t xml:space="preserve"> en directorio </w:t>
+      </w:r>
+      <w:proofErr w:type="spellStart"/>
+      <w:r>
+        <w:rPr>
+          <w:rFonts w:cs="Arial"/>
+        </w:rPr>
+        <w:t>config</w:t>
       </w:r>
       <w:bookmarkEnd w:id="12"/>
+      <w:proofErr w:type="spellEnd"/>
     </w:p>
     <w:p>
       <w:pPr>
@@ -2783,6 +3254,7 @@
         </w:rPr>
         <w:t xml:space="preserve">Se establece como predeterminado el motor de base de datos </w:t>
       </w:r>
+      <w:proofErr w:type="spellStart"/>
       <w:r>
         <w:rPr>
           <w:rFonts w:cs="Arial"/>
@@ -2791,7 +3263,18 @@
           <w:i/>
           <w:iCs/>
         </w:rPr>
-        <w:t xml:space="preserve">pgsql </w:t>
+        <w:t>pgsql</w:t>
+      </w:r>
+      <w:proofErr w:type="spellEnd"/>
+      <w:r>
+        <w:rPr>
+          <w:rFonts w:cs="Arial"/>
+          <w:b/>
+          <w:bCs/>
+          <w:i/>
+          <w:iCs/>
+        </w:rPr>
+        <w:t xml:space="preserve"> </w:t>
       </w:r>
       <w:r>
         <w:rPr>
@@ -2935,7 +3418,51 @@
         <w:rPr>
           <w:rFonts w:cs="Arial"/>
         </w:rPr>
-        <w:t xml:space="preserve">Dentro de las configuraciones predeterminadas del motor se agregan los mismos datos de configuración que se agregarón en el .env </w:t>
+        <w:t xml:space="preserve">Dentro de las configuraciones predeterminadas del motor se agregan los mismos datos de configuración que se </w:t>
+      </w:r>
+      <w:proofErr w:type="spellStart"/>
+      <w:r>
+        <w:rPr>
+          <w:rFonts w:cs="Arial"/>
+        </w:rPr>
+        <w:t>agregarón</w:t>
+      </w:r>
+      <w:proofErr w:type="spellEnd"/>
+      <w:r>
+        <w:rPr>
+          <w:rFonts w:cs="Arial"/>
+        </w:rPr>
+        <w:t xml:space="preserve"> en </w:t>
+      </w:r>
+      <w:proofErr w:type="spellStart"/>
+      <w:proofErr w:type="gramStart"/>
+      <w:r>
+        <w:rPr>
+          <w:rFonts w:cs="Arial"/>
+        </w:rPr>
+        <w:t>el</w:t>
+      </w:r>
+      <w:proofErr w:type="spellEnd"/>
+      <w:r>
+        <w:rPr>
+          <w:rFonts w:cs="Arial"/>
+        </w:rPr>
+        <w:t xml:space="preserve"> .</w:t>
+      </w:r>
+      <w:proofErr w:type="spellStart"/>
+      <w:r>
+        <w:rPr>
+          <w:rFonts w:cs="Arial"/>
+        </w:rPr>
+        <w:t>env</w:t>
+      </w:r>
+      <w:proofErr w:type="spellEnd"/>
+      <w:proofErr w:type="gramEnd"/>
+      <w:r>
+        <w:rPr>
+          <w:rFonts w:cs="Arial"/>
+        </w:rPr>
+        <w:t xml:space="preserve"> </w:t>
       </w:r>
     </w:p>
     <w:p>
@@ -3047,9 +3574,17 @@
         <w:rPr>
           <w:rFonts w:cs="Arial"/>
         </w:rPr>
-        <w:t xml:space="preserve"> Configuración de pgsql</w:t>
+        <w:t xml:space="preserve"> Configuración de </w:t>
+      </w:r>
+      <w:proofErr w:type="spellStart"/>
+      <w:r>
+        <w:rPr>
+          <w:rFonts w:cs="Arial"/>
+        </w:rPr>
+        <w:t>pgsql</w:t>
       </w:r>
       <w:bookmarkEnd w:id="15"/>
+      <w:proofErr w:type="spellEnd"/>
     </w:p>
     <w:p>
       <w:pPr>
@@ -3106,8 +3641,37 @@
         <w:rPr>
           <w:rFonts w:cs="Arial"/>
         </w:rPr>
-        <w:t xml:space="preserve">Para crear la tabla el modelo y el controlador book se opto por usar el comando </w:t>
-      </w:r>
+        <w:t xml:space="preserve">Para crear la tabla el modelo y el controlador </w:t>
+      </w:r>
+      <w:proofErr w:type="spellStart"/>
+      <w:r>
+        <w:rPr>
+          <w:rFonts w:cs="Arial"/>
+        </w:rPr>
+        <w:t>book</w:t>
+      </w:r>
+      <w:proofErr w:type="spellEnd"/>
+      <w:r>
+        <w:rPr>
+          <w:rFonts w:cs="Arial"/>
+        </w:rPr>
+        <w:t xml:space="preserve"> se </w:t>
+      </w:r>
+      <w:proofErr w:type="spellStart"/>
+      <w:r>
+        <w:rPr>
+          <w:rFonts w:cs="Arial"/>
+        </w:rPr>
+        <w:t>opto</w:t>
+      </w:r>
+      <w:proofErr w:type="spellEnd"/>
+      <w:r>
+        <w:rPr>
+          <w:rFonts w:cs="Arial"/>
+        </w:rPr>
+        <w:t xml:space="preserve"> por usar el comando </w:t>
+      </w:r>
+      <w:proofErr w:type="spellStart"/>
       <w:r>
         <w:rPr>
           <w:rFonts w:cs="Arial"/>
@@ -3116,8 +3680,77 @@
           <w:i/>
           <w:iCs/>
         </w:rPr>
-        <w:t>php artisan make:model Book -mcr</w:t>
-      </w:r>
+        <w:t>php</w:t>
+      </w:r>
+      <w:proofErr w:type="spellEnd"/>
+      <w:r>
+        <w:rPr>
+          <w:rFonts w:cs="Arial"/>
+          <w:b/>
+          <w:bCs/>
+          <w:i/>
+          <w:iCs/>
+        </w:rPr>
+        <w:t xml:space="preserve"> </w:t>
+      </w:r>
+      <w:proofErr w:type="spellStart"/>
+      <w:r>
+        <w:rPr>
+          <w:rFonts w:cs="Arial"/>
+          <w:b/>
+          <w:bCs/>
+          <w:i/>
+          <w:iCs/>
+        </w:rPr>
+        <w:t>artisan</w:t>
+      </w:r>
+      <w:proofErr w:type="spellEnd"/>
+      <w:r>
+        <w:rPr>
+          <w:rFonts w:cs="Arial"/>
+          <w:b/>
+          <w:bCs/>
+          <w:i/>
+          <w:iCs/>
+        </w:rPr>
+        <w:t xml:space="preserve"> </w:t>
+      </w:r>
+      <w:proofErr w:type="spellStart"/>
+      <w:proofErr w:type="gramStart"/>
+      <w:r>
+        <w:rPr>
+          <w:rFonts w:cs="Arial"/>
+          <w:b/>
+          <w:bCs/>
+          <w:i/>
+          <w:iCs/>
+        </w:rPr>
+        <w:t>make:model</w:t>
+      </w:r>
+      <w:proofErr w:type="spellEnd"/>
+      <w:proofErr w:type="gramEnd"/>
+      <w:r>
+        <w:rPr>
+          <w:rFonts w:cs="Arial"/>
+          <w:b/>
+          <w:bCs/>
+          <w:i/>
+          <w:iCs/>
+        </w:rPr>
+        <w:t xml:space="preserve"> Book -</w:t>
+      </w:r>
+      <w:proofErr w:type="spellStart"/>
+      <w:r>
+        <w:rPr>
+          <w:rFonts w:cs="Arial"/>
+          <w:b/>
+          <w:bCs/>
+          <w:i/>
+          <w:iCs/>
+        </w:rPr>
+        <w:t>mcr</w:t>
+      </w:r>
+      <w:proofErr w:type="spellEnd"/>
     </w:p>
     <w:p>
       <w:pPr>
@@ -3197,7 +3830,15 @@
     <w:p/>
     <w:p>
       <w:r>
-        <w:t xml:space="preserve">En la tabla books creada anteriormente dentro de directorio </w:t>
+        <w:t xml:space="preserve">En la tabla </w:t>
+      </w:r>
+      <w:proofErr w:type="spellStart"/>
+      <w:r>
+        <w:t>books</w:t>
+      </w:r>
+      <w:proofErr w:type="spellEnd"/>
+      <w:r>
+        <w:t xml:space="preserve"> creada anteriormente dentro de directorio </w:t>
       </w:r>
       <w:r>
         <w:rPr>
@@ -3206,8 +3847,9 @@
           <w:i/>
           <w:iCs/>
         </w:rPr>
-        <w:t>/database/migrations/2022_11_26_014127_create_books_table.ph</w:t>
-      </w:r>
+        <w:t>/</w:t>
+      </w:r>
+      <w:proofErr w:type="spellStart"/>
       <w:r>
         <w:rPr>
           <w:b/>
@@ -3215,6 +3857,45 @@
           <w:i/>
           <w:iCs/>
         </w:rPr>
+        <w:t>database</w:t>
+      </w:r>
+      <w:proofErr w:type="spellEnd"/>
+      <w:r>
+        <w:rPr>
+          <w:b/>
+          <w:bCs/>
+          <w:i/>
+          <w:iCs/>
+        </w:rPr>
+        <w:t>/</w:t>
+      </w:r>
+      <w:proofErr w:type="spellStart"/>
+      <w:r>
+        <w:rPr>
+          <w:b/>
+          <w:bCs/>
+          <w:i/>
+          <w:iCs/>
+        </w:rPr>
+        <w:t>migrations</w:t>
+      </w:r>
+      <w:proofErr w:type="spellEnd"/>
+      <w:r>
+        <w:rPr>
+          <w:b/>
+          <w:bCs/>
+          <w:i/>
+          <w:iCs/>
+        </w:rPr>
+        <w:t>/2022_11_26_014127_create_books_table.ph</w:t>
+      </w:r>
+      <w:r>
+        <w:rPr>
+          <w:b/>
+          <w:bCs/>
+          <w:i/>
+          <w:iCs/>
+        </w:rPr>
         <w:t xml:space="preserve">p. </w:t>
       </w:r>
       <w:r>
@@ -3223,6 +3904,9 @@
     </w:p>
     <w:p>
       <w:r>
+        <w:rPr>
+          <w:noProof/>
+        </w:rPr>
         <w:drawing>
           <wp:inline distT="0" distB="0" distL="0" distR="0" wp14:anchorId="0E50E761" wp14:editId="126B702F">
             <wp:extent cx="5077534" cy="2333951"/>

</xml_diff>